<commit_message>
Updated SSIT assignment 1
</commit_message>
<xml_diff>
--- a/semester2/SSIT/SSIT_6689_assignment1_u3149399.docx
+++ b/semester2/SSIT/SSIT_6689_assignment1_u3149399.docx
@@ -4,25 +4,63 @@
   <w:body>
     <w:p>
       <w:pPr>
-        <w:pStyle w:val="ListParagraph"/>
-        <w:numPr>
-          <w:ilvl w:val="0"/>
-          <w:numId w:val="1"/>
-        </w:numPr>
-        <w:rPr>
-          <w:color w:val="FF0000"/>
-        </w:rPr>
-      </w:pPr>
-      <w:r>
-        <w:rPr>
-          <w:color w:val="FF0000"/>
-        </w:rPr>
-        <w:t>[3 marks] Suppose you are responsible for the IT infrastructure of an organization, which has about 15 desktop computers. You are advised that automation for uniformity is a good solution. What does it mean by “automation for uniformity”? Why is it a good solution in principle? Will you implement a fully automatic system in this case of yours? Why or why not.</w:t>
-      </w:r>
-    </w:p>
-    <w:p>
-      <w:pPr>
-        <w:pStyle w:val="ListParagraph"/>
+        <w:jc w:val="center"/>
+        <w:rPr>
+          <w:b/>
+          <w:color w:val="000000" w:themeColor="text1"/>
+        </w:rPr>
+      </w:pPr>
+      <w:r>
+        <w:rPr>
+          <w:b/>
+          <w:color w:val="000000" w:themeColor="text1"/>
+        </w:rPr>
+        <w:t>Security and Support in IT G (6689) – Assignment 1</w:t>
+      </w:r>
+    </w:p>
+    <w:p>
+      <w:pPr>
+        <w:jc w:val="center"/>
+        <w:rPr>
+          <w:b/>
+          <w:color w:val="000000" w:themeColor="text1"/>
+        </w:rPr>
+      </w:pPr>
+      <w:r>
+        <w:rPr>
+          <w:b/>
+          <w:color w:val="000000" w:themeColor="text1"/>
+        </w:rPr>
+        <w:t>Submitted by: u3149399</w:t>
+      </w:r>
+    </w:p>
+    <w:p>
+      <w:pPr>
+        <w:rPr>
+          <w:color w:val="000000" w:themeColor="text1"/>
+        </w:rPr>
+      </w:pPr>
+    </w:p>
+    <w:p>
+      <w:pPr>
+        <w:rPr>
+          <w:b/>
+          <w:color w:val="000000" w:themeColor="text1"/>
+        </w:rPr>
+      </w:pPr>
+      <w:r>
+        <w:rPr>
+          <w:b/>
+          <w:color w:val="000000" w:themeColor="text1"/>
+        </w:rPr>
+        <w:t>Answers:</w:t>
+      </w:r>
+    </w:p>
+    <w:p>
+      <w:pPr>
+        <w:rPr>
+          <w:color w:val="000000" w:themeColor="text1"/>
+        </w:rPr>
       </w:pPr>
     </w:p>
     <w:p>
@@ -34,12 +72,7 @@
         </w:numPr>
       </w:pPr>
       <w:r>
-        <w:t>‘Automation for uniformity’ mainly refers to automation of operating system installations, configuration and updates for workstations or desktops. Automation is done mainly to limit variations between machin</w:t>
-      </w:r>
-      <w:bookmarkStart w:id="0" w:name="_GoBack"/>
-      <w:bookmarkEnd w:id="0"/>
-      <w:r>
-        <w:t>es</w:t>
+        <w:t>‘Automation for uniformity’ mainly refers to automation of operating system installations, configuration and updates for workstations or desktops. Automation is done mainly to limit variations between machines</w:t>
       </w:r>
       <w:r>
         <w:t xml:space="preserve">. </w:t>
@@ -67,13 +100,13 @@
         </w:numPr>
       </w:pPr>
       <w:r>
-        <w:t xml:space="preserve">results in </w:t>
-      </w:r>
-      <w:r>
-        <w:t xml:space="preserve">uniformity </w:t>
-      </w:r>
-      <w:r>
-        <w:t>machines which are uniform and identical in their configuration.</w:t>
+        <w:t>results in machines which are uniform and identical in their configuration</w:t>
+      </w:r>
+      <w:r>
+        <w:t xml:space="preserve"> and setup</w:t>
+      </w:r>
+      <w:r>
+        <w:t>.</w:t>
       </w:r>
     </w:p>
     <w:p>
@@ -91,7 +124,10 @@
         <w:t xml:space="preserve"> </w:t>
       </w:r>
       <w:r>
-        <w:t>easy support and management.</w:t>
+        <w:t>easier</w:t>
+      </w:r>
+      <w:r>
+        <w:t xml:space="preserve"> support and management.</w:t>
       </w:r>
     </w:p>
     <w:p>
@@ -138,30 +174,16 @@
     </w:p>
     <w:p>
       <w:pPr>
+        <w:ind w:left="360"/>
+      </w:pPr>
+    </w:p>
+    <w:p>
+      <w:pPr>
         <w:pStyle w:val="ListParagraph"/>
         <w:numPr>
           <w:ilvl w:val="0"/>
-          <w:numId w:val="1"/>
+          <w:numId w:val="3"/>
         </w:numPr>
-        <w:rPr>
-          <w:color w:val="FF0000"/>
-        </w:rPr>
-      </w:pPr>
-      <w:r>
-        <w:rPr>
-          <w:color w:val="FF0000"/>
-        </w:rPr>
-        <w:t>[2 marks] Please summarise the technologies used in server computers to improve reliability, availability, and performance.</w:t>
-      </w:r>
-    </w:p>
-    <w:p>
-      <w:pPr>
-        <w:ind w:left="360"/>
-      </w:pPr>
-    </w:p>
-    <w:p>
-      <w:pPr>
-        <w:ind w:left="720"/>
       </w:pPr>
       <w:r>
         <w:t>Technologies used in server computers to improve reliability, availability and performance include:</w:t>
@@ -212,10 +234,19 @@
         </w:numPr>
       </w:pPr>
       <w:r>
-        <w:t xml:space="preserve">RAID – Redundant </w:t>
-      </w:r>
-      <w:r>
-        <w:t>Array of Independent Disks</w:t>
+        <w:t>RAID – Redundant Array of Independent Disks</w:t>
+      </w:r>
+      <w:r>
+        <w:t>. Depending on its configuration, RAID provides difference features like reliability, availability, performance and capacity.</w:t>
+      </w:r>
+    </w:p>
+    <w:p/>
+    <w:p>
+      <w:pPr>
+        <w:ind w:left="720"/>
+      </w:pPr>
+      <w:r>
+        <w:t>The “Scope of Coverage” of a Helpdesk operation is a policy defining the scope of support. It mainly defines what is being supported, who will be supported, when is the support provided and for how long the average support request takes to complete.</w:t>
       </w:r>
     </w:p>
     <w:p>
@@ -228,104 +259,190 @@
         <w:pStyle w:val="ListParagraph"/>
         <w:numPr>
           <w:ilvl w:val="0"/>
-          <w:numId w:val="1"/>
+          <w:numId w:val="3"/>
         </w:numPr>
         <w:rPr>
-          <w:color w:val="FF0000"/>
-        </w:rPr>
-      </w:pPr>
-      <w:r>
-        <w:rPr>
-          <w:color w:val="FF0000"/>
-        </w:rPr>
-        <w:t>[2 marks] Please summarise the “Scope of Coverage” of a Helpdesk operation.</w:t>
-      </w:r>
-    </w:p>
-    <w:p>
-      <w:pPr>
-        <w:ind w:left="720"/>
-      </w:pPr>
-    </w:p>
-    <w:p>
-      <w:pPr>
-        <w:ind w:left="720"/>
-      </w:pPr>
-      <w:r>
-        <w:t>The “Scope of Coverage” of a Helpdesk operation is a policy defining the scope of support. It mainly defines what is being supported, who will be supported, when is the support provided and for how long the average support request takes to complete.</w:t>
-      </w:r>
-    </w:p>
-    <w:p>
-      <w:pPr>
-        <w:ind w:left="720"/>
-      </w:pPr>
+          <w:color w:val="000000" w:themeColor="text1"/>
+        </w:rPr>
+      </w:pPr>
+      <w:r>
+        <w:rPr>
+          <w:color w:val="000000" w:themeColor="text1"/>
+        </w:rPr>
+        <w:t xml:space="preserve">Trusted </w:t>
+      </w:r>
+      <w:r>
+        <w:rPr>
+          <w:color w:val="000000" w:themeColor="text1"/>
+        </w:rPr>
+        <w:t>certificate authority are companies like Symantec which are trusted to issue certificates. These certificates are used to verify the identity of people or organizations to enable secure communication. They are important because they play a crucial role to establish trust between entities involved in the communication.</w:t>
+      </w:r>
+    </w:p>
+    <w:p>
+      <w:pPr>
+        <w:pStyle w:val="ListParagraph"/>
+        <w:rPr>
+          <w:color w:val="000000" w:themeColor="text1"/>
+        </w:rPr>
+      </w:pPr>
+    </w:p>
+    <w:p>
+      <w:pPr>
+        <w:pStyle w:val="ListParagraph"/>
+        <w:rPr>
+          <w:color w:val="000000" w:themeColor="text1"/>
+        </w:rPr>
+      </w:pPr>
+      <w:r>
+        <w:rPr>
+          <w:color w:val="000000" w:themeColor="text1"/>
+        </w:rPr>
+        <w:t xml:space="preserve">To guarantee the authenticity of announcements, the university </w:t>
+      </w:r>
+      <w:r>
+        <w:rPr>
+          <w:color w:val="000000" w:themeColor="text1"/>
+        </w:rPr>
+        <w:t>can use public-key certific</w:t>
+      </w:r>
+      <w:r>
+        <w:rPr>
+          <w:color w:val="000000" w:themeColor="text1"/>
+        </w:rPr>
+        <w:t>ate</w:t>
+      </w:r>
+      <w:r>
+        <w:rPr>
+          <w:color w:val="000000" w:themeColor="text1"/>
+        </w:rPr>
+        <w:t>. A public-key certificate consists of public key and ID of the university with the whole thing signed by a trusted certificate authority. Students can then use the public-key certificate to guarantee authenticity of the announcements.</w:t>
+      </w:r>
+    </w:p>
+    <w:p>
+      <w:pPr>
+        <w:pStyle w:val="ListParagraph"/>
+        <w:rPr>
+          <w:color w:val="000000" w:themeColor="text1"/>
+        </w:rPr>
+      </w:pPr>
+      <w:bookmarkStart w:id="0" w:name="_GoBack"/>
+      <w:bookmarkEnd w:id="0"/>
+    </w:p>
+    <w:p>
+      <w:pPr>
+        <w:pStyle w:val="ListParagraph"/>
+        <w:rPr>
+          <w:color w:val="000000" w:themeColor="text1"/>
+        </w:rPr>
+      </w:pPr>
+    </w:p>
+    <w:p>
+      <w:pPr>
+        <w:pStyle w:val="ListParagraph"/>
+        <w:rPr>
+          <w:color w:val="000000" w:themeColor="text1"/>
+        </w:rPr>
+      </w:pPr>
+      <w:r>
+        <w:rPr>
+          <w:b/>
+          <w:color w:val="000000" w:themeColor="text1"/>
+        </w:rPr>
+        <w:lastRenderedPageBreak/>
+        <w:t>References</w:t>
+      </w:r>
+      <w:r>
+        <w:rPr>
+          <w:color w:val="000000" w:themeColor="text1"/>
+        </w:rPr>
+        <w:t>:</w:t>
+      </w:r>
     </w:p>
     <w:p>
       <w:pPr>
         <w:pStyle w:val="ListParagraph"/>
         <w:numPr>
           <w:ilvl w:val="0"/>
-          <w:numId w:val="1"/>
+          <w:numId w:val="7"/>
         </w:numPr>
         <w:rPr>
-          <w:color w:val="FF0000"/>
-        </w:rPr>
-      </w:pPr>
-      <w:r>
-        <w:rPr>
-          <w:color w:val="FF0000"/>
-        </w:rPr>
-        <w:t>[3 marks] Suppose that you are responsible for the IT department of a university with students around the world. It is infeasible to meet each student in person. The IT department is responsible for all secure communication with the students. Assume that there is a trusted certificate authority which can securely issue certificates to all involved parties. Please explain:</w:t>
+          <w:color w:val="000000" w:themeColor="text1"/>
+        </w:rPr>
+      </w:pPr>
+      <w:r>
+        <w:rPr>
+          <w:color w:val="000000" w:themeColor="text1"/>
+        </w:rPr>
+        <w:t>Thomas A. Limoncelli</w:t>
+      </w:r>
+      <w:r>
+        <w:rPr>
+          <w:color w:val="000000" w:themeColor="text1"/>
+        </w:rPr>
+        <w:t xml:space="preserve">, </w:t>
+      </w:r>
+      <w:r>
+        <w:rPr>
+          <w:color w:val="000000" w:themeColor="text1"/>
+        </w:rPr>
+        <w:t>Christina J. Hogan</w:t>
+      </w:r>
+      <w:r>
+        <w:rPr>
+          <w:color w:val="000000" w:themeColor="text1"/>
+        </w:rPr>
+        <w:t xml:space="preserve"> and Strata R. Chalup, “</w:t>
+      </w:r>
+      <w:r>
+        <w:rPr>
+          <w:i/>
+          <w:color w:val="000000" w:themeColor="text1"/>
+        </w:rPr>
+        <w:t>The Practice of Sy</w:t>
+      </w:r>
+      <w:r>
+        <w:rPr>
+          <w:i/>
+          <w:color w:val="000000" w:themeColor="text1"/>
+        </w:rPr>
+        <w:t>stem and Network Administration</w:t>
+      </w:r>
+      <w:r>
+        <w:rPr>
+          <w:color w:val="000000" w:themeColor="text1"/>
+        </w:rPr>
+        <w:t>” Second Edition, Addison-Wesley, 2007</w:t>
       </w:r>
     </w:p>
     <w:p>
       <w:pPr>
         <w:pStyle w:val="ListParagraph"/>
         <w:numPr>
-          <w:ilvl w:val="1"/>
-          <w:numId w:val="1"/>
+          <w:ilvl w:val="0"/>
+          <w:numId w:val="7"/>
         </w:numPr>
         <w:rPr>
-          <w:color w:val="FF0000"/>
-        </w:rPr>
-      </w:pPr>
-      <w:r>
-        <w:rPr>
-          <w:color w:val="FF0000"/>
-        </w:rPr>
-        <w:t>Why the trusted certificate authority is essential to establish a secure communication? What role does it play in the secure communication between the IT department and the students?</w:t>
-      </w:r>
-    </w:p>
-    <w:p>
-      <w:pPr>
-        <w:pStyle w:val="ListParagraph"/>
-        <w:numPr>
-          <w:ilvl w:val="1"/>
-          <w:numId w:val="1"/>
-        </w:numPr>
-        <w:rPr>
-          <w:color w:val="FF0000"/>
-        </w:rPr>
-      </w:pPr>
-      <w:r>
-        <w:rPr>
-          <w:color w:val="FF0000"/>
-        </w:rPr>
-        <w:lastRenderedPageBreak/>
-        <w:t>From time to time, your department, on behalf of the University, makes public announcements. The announcements are of public nature and can be shared and transmitted by any interested parties, say, prospective students. How would you guarantee the authenticity of your announcements? It is not a solution to publish the announcement on a website for students to compare and decide if the received copies are the same as the web copies.</w:t>
-      </w:r>
-    </w:p>
-    <w:p>
-      <w:pPr>
-        <w:pStyle w:val="ListParagraph"/>
-        <w:rPr>
-          <w:color w:val="000000" w:themeColor="text1"/>
-        </w:rPr>
-      </w:pPr>
-      <w:r>
-        <w:rPr>
-          <w:color w:val="000000" w:themeColor="text1"/>
-        </w:rPr>
-        <w:t xml:space="preserve">The </w:t>
+          <w:color w:val="000000" w:themeColor="text1"/>
+        </w:rPr>
+      </w:pPr>
+      <w:r>
+        <w:rPr>
+          <w:color w:val="000000" w:themeColor="text1"/>
+        </w:rPr>
+        <w:t>William Stallings and Lawrie Brown, “</w:t>
+      </w:r>
+      <w:r>
+        <w:rPr>
+          <w:i/>
+          <w:color w:val="000000" w:themeColor="text1"/>
+        </w:rPr>
+        <w:t>Computer Security: Principles and Practices</w:t>
+      </w:r>
+      <w:r>
+        <w:rPr>
+          <w:color w:val="000000" w:themeColor="text1"/>
+        </w:rPr>
+        <w:t>” third edition, Pearson Education Limited, 2015.</w:t>
       </w:r>
     </w:p>
     <w:sectPr>
@@ -543,6 +660,95 @@
     </w:lvl>
   </w:abstractNum>
   <w:abstractNum w:abstractNumId="2">
+    <w:nsid w:val="25764FEE"/>
+    <w:multiLevelType w:val="hybridMultilevel"/>
+    <w:tmpl w:val="1B5A91EA"/>
+    <w:lvl w:ilvl="0" w:tplc="424CC7D0">
+      <w:start w:val="1"/>
+      <w:numFmt w:val="decimal"/>
+      <w:lvlText w:val="%1."/>
+      <w:lvlJc w:val="left"/>
+      <w:pPr>
+        <w:ind w:left="1440" w:hanging="360"/>
+      </w:pPr>
+      <w:rPr>
+        <w:rFonts w:hint="default"/>
+      </w:rPr>
+    </w:lvl>
+    <w:lvl w:ilvl="1" w:tplc="0C090019" w:tentative="1">
+      <w:start w:val="1"/>
+      <w:numFmt w:val="lowerLetter"/>
+      <w:lvlText w:val="%2."/>
+      <w:lvlJc w:val="left"/>
+      <w:pPr>
+        <w:ind w:left="2160" w:hanging="360"/>
+      </w:pPr>
+    </w:lvl>
+    <w:lvl w:ilvl="2" w:tplc="0C09001B" w:tentative="1">
+      <w:start w:val="1"/>
+      <w:numFmt w:val="lowerRoman"/>
+      <w:lvlText w:val="%3."/>
+      <w:lvlJc w:val="right"/>
+      <w:pPr>
+        <w:ind w:left="2880" w:hanging="180"/>
+      </w:pPr>
+    </w:lvl>
+    <w:lvl w:ilvl="3" w:tplc="0C09000F" w:tentative="1">
+      <w:start w:val="1"/>
+      <w:numFmt w:val="decimal"/>
+      <w:lvlText w:val="%4."/>
+      <w:lvlJc w:val="left"/>
+      <w:pPr>
+        <w:ind w:left="3600" w:hanging="360"/>
+      </w:pPr>
+    </w:lvl>
+    <w:lvl w:ilvl="4" w:tplc="0C090019" w:tentative="1">
+      <w:start w:val="1"/>
+      <w:numFmt w:val="lowerLetter"/>
+      <w:lvlText w:val="%5."/>
+      <w:lvlJc w:val="left"/>
+      <w:pPr>
+        <w:ind w:left="4320" w:hanging="360"/>
+      </w:pPr>
+    </w:lvl>
+    <w:lvl w:ilvl="5" w:tplc="0C09001B" w:tentative="1">
+      <w:start w:val="1"/>
+      <w:numFmt w:val="lowerRoman"/>
+      <w:lvlText w:val="%6."/>
+      <w:lvlJc w:val="right"/>
+      <w:pPr>
+        <w:ind w:left="5040" w:hanging="180"/>
+      </w:pPr>
+    </w:lvl>
+    <w:lvl w:ilvl="6" w:tplc="0C09000F" w:tentative="1">
+      <w:start w:val="1"/>
+      <w:numFmt w:val="decimal"/>
+      <w:lvlText w:val="%7."/>
+      <w:lvlJc w:val="left"/>
+      <w:pPr>
+        <w:ind w:left="5760" w:hanging="360"/>
+      </w:pPr>
+    </w:lvl>
+    <w:lvl w:ilvl="7" w:tplc="0C090019" w:tentative="1">
+      <w:start w:val="1"/>
+      <w:numFmt w:val="lowerLetter"/>
+      <w:lvlText w:val="%8."/>
+      <w:lvlJc w:val="left"/>
+      <w:pPr>
+        <w:ind w:left="6480" w:hanging="360"/>
+      </w:pPr>
+    </w:lvl>
+    <w:lvl w:ilvl="8" w:tplc="0C09001B" w:tentative="1">
+      <w:start w:val="1"/>
+      <w:numFmt w:val="lowerRoman"/>
+      <w:lvlText w:val="%9."/>
+      <w:lvlJc w:val="right"/>
+      <w:pPr>
+        <w:ind w:left="7200" w:hanging="180"/>
+      </w:pPr>
+    </w:lvl>
+  </w:abstractNum>
+  <w:abstractNum w:abstractNumId="3">
     <w:nsid w:val="49AD3BCA"/>
     <w:multiLevelType w:val="hybridMultilevel"/>
     <w:tmpl w:val="7A1039E4"/>
@@ -631,7 +837,7 @@
       </w:pPr>
     </w:lvl>
   </w:abstractNum>
-  <w:abstractNum w:abstractNumId="3">
+  <w:abstractNum w:abstractNumId="4">
     <w:nsid w:val="4C616D88"/>
     <w:multiLevelType w:val="hybridMultilevel"/>
     <w:tmpl w:val="AFE2FEF2"/>
@@ -744,7 +950,7 @@
       </w:rPr>
     </w:lvl>
   </w:abstractNum>
-  <w:abstractNum w:abstractNumId="4">
+  <w:abstractNum w:abstractNumId="5">
     <w:nsid w:val="4DBB54DD"/>
     <w:multiLevelType w:val="hybridMultilevel"/>
     <w:tmpl w:val="EC88C682"/>
@@ -857,20 +1063,115 @@
       </w:rPr>
     </w:lvl>
   </w:abstractNum>
+  <w:abstractNum w:abstractNumId="6">
+    <w:nsid w:val="73920862"/>
+    <w:multiLevelType w:val="hybridMultilevel"/>
+    <w:tmpl w:val="F7CE1CC6"/>
+    <w:lvl w:ilvl="0" w:tplc="E5FEE8E4">
+      <w:start w:val="1"/>
+      <w:numFmt w:val="decimal"/>
+      <w:lvlText w:val="%1."/>
+      <w:lvlJc w:val="left"/>
+      <w:pPr>
+        <w:ind w:left="1080" w:hanging="360"/>
+      </w:pPr>
+      <w:rPr>
+        <w:rFonts w:hint="default"/>
+      </w:rPr>
+    </w:lvl>
+    <w:lvl w:ilvl="1" w:tplc="0C090019" w:tentative="1">
+      <w:start w:val="1"/>
+      <w:numFmt w:val="lowerLetter"/>
+      <w:lvlText w:val="%2."/>
+      <w:lvlJc w:val="left"/>
+      <w:pPr>
+        <w:ind w:left="1800" w:hanging="360"/>
+      </w:pPr>
+    </w:lvl>
+    <w:lvl w:ilvl="2" w:tplc="0C09001B" w:tentative="1">
+      <w:start w:val="1"/>
+      <w:numFmt w:val="lowerRoman"/>
+      <w:lvlText w:val="%3."/>
+      <w:lvlJc w:val="right"/>
+      <w:pPr>
+        <w:ind w:left="2520" w:hanging="180"/>
+      </w:pPr>
+    </w:lvl>
+    <w:lvl w:ilvl="3" w:tplc="0C09000F" w:tentative="1">
+      <w:start w:val="1"/>
+      <w:numFmt w:val="decimal"/>
+      <w:lvlText w:val="%4."/>
+      <w:lvlJc w:val="left"/>
+      <w:pPr>
+        <w:ind w:left="3240" w:hanging="360"/>
+      </w:pPr>
+    </w:lvl>
+    <w:lvl w:ilvl="4" w:tplc="0C090019" w:tentative="1">
+      <w:start w:val="1"/>
+      <w:numFmt w:val="lowerLetter"/>
+      <w:lvlText w:val="%5."/>
+      <w:lvlJc w:val="left"/>
+      <w:pPr>
+        <w:ind w:left="3960" w:hanging="360"/>
+      </w:pPr>
+    </w:lvl>
+    <w:lvl w:ilvl="5" w:tplc="0C09001B" w:tentative="1">
+      <w:start w:val="1"/>
+      <w:numFmt w:val="lowerRoman"/>
+      <w:lvlText w:val="%6."/>
+      <w:lvlJc w:val="right"/>
+      <w:pPr>
+        <w:ind w:left="4680" w:hanging="180"/>
+      </w:pPr>
+    </w:lvl>
+    <w:lvl w:ilvl="6" w:tplc="0C09000F" w:tentative="1">
+      <w:start w:val="1"/>
+      <w:numFmt w:val="decimal"/>
+      <w:lvlText w:val="%7."/>
+      <w:lvlJc w:val="left"/>
+      <w:pPr>
+        <w:ind w:left="5400" w:hanging="360"/>
+      </w:pPr>
+    </w:lvl>
+    <w:lvl w:ilvl="7" w:tplc="0C090019" w:tentative="1">
+      <w:start w:val="1"/>
+      <w:numFmt w:val="lowerLetter"/>
+      <w:lvlText w:val="%8."/>
+      <w:lvlJc w:val="left"/>
+      <w:pPr>
+        <w:ind w:left="6120" w:hanging="360"/>
+      </w:pPr>
+    </w:lvl>
+    <w:lvl w:ilvl="8" w:tplc="0C09001B" w:tentative="1">
+      <w:start w:val="1"/>
+      <w:numFmt w:val="lowerRoman"/>
+      <w:lvlText w:val="%9."/>
+      <w:lvlJc w:val="right"/>
+      <w:pPr>
+        <w:ind w:left="6840" w:hanging="180"/>
+      </w:pPr>
+    </w:lvl>
+  </w:abstractNum>
   <w:num w:numId="1">
-    <w:abstractNumId w:val="2"/>
+    <w:abstractNumId w:val="3"/>
   </w:num>
   <w:num w:numId="2">
-    <w:abstractNumId w:val="4"/>
+    <w:abstractNumId w:val="5"/>
   </w:num>
   <w:num w:numId="3">
     <w:abstractNumId w:val="1"/>
   </w:num>
   <w:num w:numId="4">
-    <w:abstractNumId w:val="3"/>
+    <w:abstractNumId w:val="4"/>
   </w:num>
   <w:num w:numId="5">
     <w:abstractNumId w:val="0"/>
+  </w:num>
+  <w:num w:numId="6">
+    <w:abstractNumId w:val="6"/>
+  </w:num>
+  <w:num w:numId="7">
+    <w:abstractNumId w:val="2"/>
   </w:num>
 </w:numbering>
 </file>

</xml_diff>

<commit_message>
Final update to SSIT assignment 1
</commit_message>
<xml_diff>
--- a/semester2/SSIT/SSIT_6689_assignment1_u3149399.docx
+++ b/semester2/SSIT/SSIT_6689_assignment1_u3149399.docx
@@ -31,7 +31,46 @@
           <w:b/>
           <w:color w:val="000000" w:themeColor="text1"/>
         </w:rPr>
-        <w:t>Submitted by: u3149399</w:t>
+        <w:t xml:space="preserve">Submitted by: </w:t>
+      </w:r>
+    </w:p>
+    <w:p>
+      <w:pPr>
+        <w:jc w:val="center"/>
+        <w:rPr>
+          <w:b/>
+          <w:color w:val="000000" w:themeColor="text1"/>
+        </w:rPr>
+      </w:pPr>
+      <w:r>
+        <w:rPr>
+          <w:b/>
+          <w:color w:val="000000" w:themeColor="text1"/>
+        </w:rPr>
+        <w:t>Name: Tenzin Dendup</w:t>
+      </w:r>
+    </w:p>
+    <w:p>
+      <w:pPr>
+        <w:jc w:val="center"/>
+        <w:rPr>
+          <w:b/>
+          <w:color w:val="000000" w:themeColor="text1"/>
+        </w:rPr>
+      </w:pPr>
+      <w:r>
+        <w:rPr>
+          <w:b/>
+          <w:color w:val="000000" w:themeColor="text1"/>
+        </w:rPr>
+        <w:t xml:space="preserve">Student ID: </w:t>
+      </w:r>
+      <w:r>
+        <w:rPr>
+          <w:b/>
+          <w:color w:val="000000" w:themeColor="text1"/>
+        </w:rPr>
+        <w:t>u3149399</w:t>
       </w:r>
     </w:p>
     <w:p>
@@ -72,10 +111,10 @@
         </w:numPr>
       </w:pPr>
       <w:r>
-        <w:t xml:space="preserve">‘Automation for uniformity’ mainly refers to automation of operating system installations, configuration and updates for workstations </w:t>
-      </w:r>
-      <w:r>
-        <w:t>or desktops</w:t>
+        <w:t>‘Automation for uniformity’ mainly refers to automation of operating system installations, configurati</w:t>
+      </w:r>
+      <w:r>
+        <w:t>on and updates for desktop computers</w:t>
       </w:r>
       <w:r>
         <w:t xml:space="preserve"> to maintain uniformity</w:t>
@@ -136,7 +175,7 @@
         <w:t>easier</w:t>
       </w:r>
       <w:r>
-        <w:t xml:space="preserve"> support and management.</w:t>
+        <w:t xml:space="preserve"> support and management of desktop computers.</w:t>
       </w:r>
     </w:p>
     <w:p>
@@ -149,7 +188,13 @@
         <w:ind w:left="720"/>
       </w:pPr>
       <w:r>
-        <w:t>In an organization with 15 desktops and one system administrator (i.e. me), I would implement a fully automatic system</w:t>
+        <w:t>In an orga</w:t>
+      </w:r>
+      <w:r>
+        <w:t>nization with 15 desktops</w:t>
+      </w:r>
+      <w:r>
+        <w:t>, I would implement a fully automatic system</w:t>
       </w:r>
       <w:r>
         <w:t xml:space="preserve"> if all the desktops have identical hardware. Fully automatic system is chosen</w:t>
@@ -179,7 +224,34 @@
         </w:numPr>
       </w:pPr>
       <w:r>
-        <w:t>automation will result in consistent and uniform machines</w:t>
+        <w:t xml:space="preserve">automation will result in consistent and </w:t>
+      </w:r>
+      <w:r>
+        <w:t>uniform desktop computers.</w:t>
+      </w:r>
+    </w:p>
+    <w:p>
+      <w:pPr>
+        <w:ind w:left="720"/>
+      </w:pPr>
+    </w:p>
+    <w:p>
+      <w:pPr>
+        <w:ind w:left="720"/>
+      </w:pPr>
+      <w:r>
+        <w:t>A fully automatic system will not be opted if the hardware is not identical across all the 15 computers since this might result in the system administrator having to prepare</w:t>
+      </w:r>
+      <w:r>
+        <w:t xml:space="preserve"> </w:t>
+      </w:r>
+      <w:proofErr w:type="spellStart"/>
+      <w:r>
+        <w:t>seperate</w:t>
+      </w:r>
+      <w:proofErr w:type="spellEnd"/>
+      <w:r>
+        <w:t xml:space="preserve"> automatic system for each hardware type.</w:t>
       </w:r>
     </w:p>
     <w:p>
@@ -222,7 +294,10 @@
         </w:numPr>
       </w:pPr>
       <w:r>
-        <w:t>redundancy – This includes redu</w:t>
+        <w:t>R</w:t>
+      </w:r>
+      <w:r>
+        <w:t>edundancy – This includes redu</w:t>
       </w:r>
       <w:r>
         <w:t>ndant power supplies</w:t>
@@ -264,6 +339,18 @@
         <w:t>. Depending on its configuration, RAID provides difference features like reliability, availability, performance and capacity.</w:t>
       </w:r>
     </w:p>
+    <w:p>
+      <w:pPr>
+        <w:pStyle w:val="ListParagraph"/>
+        <w:numPr>
+          <w:ilvl w:val="0"/>
+          <w:numId w:val="5"/>
+        </w:numPr>
+      </w:pPr>
+      <w:r>
+        <w:t>Load balancers – both hardware or software implementation of load balancers which will distribute service request loads across multiple servers</w:t>
+      </w:r>
+    </w:p>
     <w:p/>
     <w:p>
       <w:pPr>
@@ -274,7 +361,13 @@
         </w:numPr>
       </w:pPr>
       <w:r>
-        <w:t>The “Scope of Coverage” of a Helpdesk operation is a policy defining the scope of support. It mainly defines what is being supported, who will be supported, when is the support provided and for how long the average support request takes to complete.</w:t>
+        <w:t>The “Scope of Coverage” of a Helpdesk operation is a policy defining the scope of support</w:t>
+      </w:r>
+      <w:r>
+        <w:t xml:space="preserve"> provided by the help desk</w:t>
+      </w:r>
+      <w:r>
+        <w:t>. It mainly defines what is being supported, who will be supported, when is the support provided and for how long the average support request takes to complete.</w:t>
       </w:r>
     </w:p>
     <w:p>
@@ -321,19 +414,44 @@
         <w:rPr>
           <w:color w:val="000000" w:themeColor="text1"/>
         </w:rPr>
-        <w:t xml:space="preserve">online identification </w:t>
-      </w:r>
-      <w:r>
-        <w:rPr>
-          <w:color w:val="000000" w:themeColor="text1"/>
-        </w:rPr>
-        <w:t>certificates. These certificates are used to verify the identity of people or organizations to enable secure communication. They are important because they play a crucial role to establish trust between entitie</w:t>
-      </w:r>
-      <w:r>
-        <w:rPr>
-          <w:color w:val="000000" w:themeColor="text1"/>
-        </w:rPr>
-        <w:t>s like IT departments and students involved in the communication process.</w:t>
+        <w:t>digital</w:t>
+      </w:r>
+      <w:r>
+        <w:rPr>
+          <w:color w:val="000000" w:themeColor="text1"/>
+        </w:rPr>
+        <w:t xml:space="preserve"> identification </w:t>
+      </w:r>
+      <w:r>
+        <w:rPr>
+          <w:color w:val="000000" w:themeColor="text1"/>
+        </w:rPr>
+        <w:t xml:space="preserve">certificates. These certificates are used to verify the identity of people or organizations to enable secure communication. They are </w:t>
+      </w:r>
+      <w:r>
+        <w:rPr>
+          <w:color w:val="000000" w:themeColor="text1"/>
+        </w:rPr>
+        <w:lastRenderedPageBreak/>
+        <w:t>important because they play a crucial role to establish trust between entitie</w:t>
+      </w:r>
+      <w:r>
+        <w:rPr>
+          <w:color w:val="000000" w:themeColor="text1"/>
+        </w:rPr>
+        <w:t xml:space="preserve">s like IT departments </w:t>
+      </w:r>
+      <w:r>
+        <w:rPr>
+          <w:color w:val="000000" w:themeColor="text1"/>
+        </w:rPr>
+        <w:t xml:space="preserve">or universities </w:t>
+      </w:r>
+      <w:r>
+        <w:rPr>
+          <w:color w:val="000000" w:themeColor="text1"/>
+        </w:rPr>
+        <w:t>and students involved in the communication process.</w:t>
       </w:r>
     </w:p>
     <w:p>
@@ -385,32 +503,13 @@
         <w:rPr>
           <w:color w:val="000000" w:themeColor="text1"/>
         </w:rPr>
-        <w:t xml:space="preserve">. A public-key certificate consists of public key and ID of the </w:t>
-      </w:r>
-      <w:r>
-        <w:rPr>
-          <w:color w:val="000000" w:themeColor="text1"/>
-        </w:rPr>
-        <w:t xml:space="preserve">department or </w:t>
-      </w:r>
-      <w:r>
-        <w:rPr>
-          <w:color w:val="000000" w:themeColor="text1"/>
-        </w:rPr>
-        <w:t xml:space="preserve">university with the whole thing signed by a trusted certificate </w:t>
-      </w:r>
-      <w:r>
-        <w:rPr>
-          <w:color w:val="000000" w:themeColor="text1"/>
-        </w:rPr>
-        <w:lastRenderedPageBreak/>
-        <w:t>authority. Students can then use the public-key certificate to guarantee authenticity of the</w:t>
-      </w:r>
-      <w:r>
-        <w:rPr>
-          <w:color w:val="000000" w:themeColor="text1"/>
-        </w:rPr>
-        <w:t xml:space="preserve"> public</w:t>
+        <w:t>. A public-key certifica</w:t>
+      </w:r>
+      <w:r>
+        <w:rPr>
+          <w:color w:val="000000" w:themeColor="text1"/>
+        </w:rPr>
+        <w:t xml:space="preserve">te consists of </w:t>
       </w:r>
       <w:bookmarkStart w:id="0" w:name="_GoBack"/>
       <w:bookmarkEnd w:id="0"/>
@@ -418,8 +517,233 @@
         <w:rPr>
           <w:color w:val="000000" w:themeColor="text1"/>
         </w:rPr>
-        <w:t xml:space="preserve"> announcements.</w:t>
-      </w:r>
+        <w:t>public key and identity</w:t>
+      </w:r>
+      <w:r>
+        <w:rPr>
+          <w:color w:val="000000" w:themeColor="text1"/>
+        </w:rPr>
+        <w:t xml:space="preserve"> of the </w:t>
+      </w:r>
+      <w:r>
+        <w:rPr>
+          <w:color w:val="000000" w:themeColor="text1"/>
+        </w:rPr>
+        <w:t>university</w:t>
+      </w:r>
+      <w:r>
+        <w:rPr>
+          <w:color w:val="000000" w:themeColor="text1"/>
+        </w:rPr>
+        <w:t xml:space="preserve"> signed by a trusted certificate authority. </w:t>
+      </w:r>
+      <w:r>
+        <w:rPr>
+          <w:color w:val="000000" w:themeColor="text1"/>
+        </w:rPr>
+        <w:t>In order to send announcements to students the university will take the following steps:</w:t>
+      </w:r>
+    </w:p>
+    <w:p>
+      <w:pPr>
+        <w:pStyle w:val="ListParagraph"/>
+        <w:numPr>
+          <w:ilvl w:val="0"/>
+          <w:numId w:val="9"/>
+        </w:numPr>
+        <w:rPr>
+          <w:color w:val="000000" w:themeColor="text1"/>
+        </w:rPr>
+      </w:pPr>
+      <w:r>
+        <w:rPr>
+          <w:color w:val="000000" w:themeColor="text1"/>
+        </w:rPr>
+        <w:t>get their public key certificate from a trusted certificate authority</w:t>
+      </w:r>
+    </w:p>
+    <w:p>
+      <w:pPr>
+        <w:pStyle w:val="ListParagraph"/>
+        <w:numPr>
+          <w:ilvl w:val="0"/>
+          <w:numId w:val="9"/>
+        </w:numPr>
+        <w:rPr>
+          <w:color w:val="000000" w:themeColor="text1"/>
+        </w:rPr>
+      </w:pPr>
+      <w:r>
+        <w:rPr>
+          <w:color w:val="000000" w:themeColor="text1"/>
+        </w:rPr>
+        <w:t>Prepare the announcement message</w:t>
+      </w:r>
+    </w:p>
+    <w:p>
+      <w:pPr>
+        <w:pStyle w:val="ListParagraph"/>
+        <w:numPr>
+          <w:ilvl w:val="0"/>
+          <w:numId w:val="9"/>
+        </w:numPr>
+        <w:rPr>
+          <w:color w:val="000000" w:themeColor="text1"/>
+        </w:rPr>
+      </w:pPr>
+      <w:r>
+        <w:rPr>
+          <w:color w:val="000000" w:themeColor="text1"/>
+        </w:rPr>
+        <w:t>Generate hash of the message</w:t>
+      </w:r>
+    </w:p>
+    <w:p>
+      <w:pPr>
+        <w:pStyle w:val="ListParagraph"/>
+        <w:numPr>
+          <w:ilvl w:val="0"/>
+          <w:numId w:val="9"/>
+        </w:numPr>
+        <w:rPr>
+          <w:color w:val="000000" w:themeColor="text1"/>
+        </w:rPr>
+      </w:pPr>
+      <w:r>
+        <w:rPr>
+          <w:color w:val="000000" w:themeColor="text1"/>
+        </w:rPr>
+        <w:t>Encrypt the hash using university’s private key</w:t>
+      </w:r>
+    </w:p>
+    <w:p>
+      <w:pPr>
+        <w:pStyle w:val="ListParagraph"/>
+        <w:numPr>
+          <w:ilvl w:val="0"/>
+          <w:numId w:val="9"/>
+        </w:numPr>
+        <w:rPr>
+          <w:color w:val="000000" w:themeColor="text1"/>
+        </w:rPr>
+      </w:pPr>
+      <w:r>
+        <w:rPr>
+          <w:color w:val="000000" w:themeColor="text1"/>
+        </w:rPr>
+        <w:t>Send the message and encrypted hash together with the public key certificate to the student</w:t>
+      </w:r>
+    </w:p>
+    <w:p>
+      <w:pPr>
+        <w:ind w:left="720"/>
+        <w:rPr>
+          <w:color w:val="000000" w:themeColor="text1"/>
+        </w:rPr>
+      </w:pPr>
+    </w:p>
+    <w:p>
+      <w:pPr>
+        <w:ind w:left="720"/>
+        <w:rPr>
+          <w:color w:val="000000" w:themeColor="text1"/>
+        </w:rPr>
+      </w:pPr>
+      <w:r>
+        <w:rPr>
+          <w:color w:val="000000" w:themeColor="text1"/>
+        </w:rPr>
+        <w:t>At the students’ side, they will take the following steps:</w:t>
+      </w:r>
+    </w:p>
+    <w:p>
+      <w:pPr>
+        <w:pStyle w:val="ListParagraph"/>
+        <w:numPr>
+          <w:ilvl w:val="0"/>
+          <w:numId w:val="10"/>
+        </w:numPr>
+        <w:rPr>
+          <w:color w:val="000000" w:themeColor="text1"/>
+        </w:rPr>
+      </w:pPr>
+      <w:r>
+        <w:rPr>
+          <w:color w:val="000000" w:themeColor="text1"/>
+        </w:rPr>
+        <w:t>Decrypt the hash using university’s public key</w:t>
+      </w:r>
+    </w:p>
+    <w:p>
+      <w:pPr>
+        <w:pStyle w:val="ListParagraph"/>
+        <w:numPr>
+          <w:ilvl w:val="0"/>
+          <w:numId w:val="10"/>
+        </w:numPr>
+        <w:rPr>
+          <w:color w:val="000000" w:themeColor="text1"/>
+        </w:rPr>
+      </w:pPr>
+      <w:r>
+        <w:rPr>
+          <w:color w:val="000000" w:themeColor="text1"/>
+        </w:rPr>
+        <w:t>Generate hash of the received message</w:t>
+      </w:r>
+    </w:p>
+    <w:p>
+      <w:pPr>
+        <w:pStyle w:val="ListParagraph"/>
+        <w:numPr>
+          <w:ilvl w:val="0"/>
+          <w:numId w:val="10"/>
+        </w:numPr>
+        <w:rPr>
+          <w:color w:val="000000" w:themeColor="text1"/>
+        </w:rPr>
+      </w:pPr>
+      <w:r>
+        <w:rPr>
+          <w:color w:val="000000" w:themeColor="text1"/>
+        </w:rPr>
+        <w:t>Compare the two hashes to check if they are same or not</w:t>
+      </w:r>
+    </w:p>
+    <w:p>
+      <w:pPr>
+        <w:rPr>
+          <w:color w:val="000000" w:themeColor="text1"/>
+        </w:rPr>
+      </w:pPr>
+    </w:p>
+    <w:p>
+      <w:pPr>
+        <w:ind w:left="720"/>
+        <w:rPr>
+          <w:color w:val="000000" w:themeColor="text1"/>
+        </w:rPr>
+      </w:pPr>
+      <w:r>
+        <w:rPr>
+          <w:color w:val="000000" w:themeColor="text1"/>
+        </w:rPr>
+        <w:t xml:space="preserve">The fact that the public key certificate is signed by the trusted certificate authority ensures that the public key belongs to the university. </w:t>
+      </w:r>
+      <w:r>
+        <w:rPr>
+          <w:color w:val="000000" w:themeColor="text1"/>
+        </w:rPr>
+        <w:t>Match between generated hash and decrypted hash ensures that the message is authentic and not changed by someone. And the students being able to decrypt the hash using university’s public key means that it was encrypted by university’s private key which ensures that the message was prepared and send by the university.</w:t>
+      </w:r>
+    </w:p>
+    <w:p>
+      <w:pPr>
+        <w:pStyle w:val="ListParagraph"/>
+        <w:rPr>
+          <w:color w:val="000000" w:themeColor="text1"/>
+        </w:rPr>
+      </w:pPr>
     </w:p>
     <w:p>
       <w:pPr>
@@ -473,8 +797,16 @@
         <w:rPr>
           <w:color w:val="000000" w:themeColor="text1"/>
         </w:rPr>
-        <w:t>Thomas A. Limoncelli</w:t>
-      </w:r>
+        <w:t xml:space="preserve">Thomas A. </w:t>
+      </w:r>
+      <w:proofErr w:type="spellStart"/>
+      <w:r>
+        <w:rPr>
+          <w:color w:val="000000" w:themeColor="text1"/>
+        </w:rPr>
+        <w:t>Limoncelli</w:t>
+      </w:r>
+      <w:proofErr w:type="spellEnd"/>
       <w:r>
         <w:rPr>
           <w:color w:val="000000" w:themeColor="text1"/>
@@ -491,7 +823,21 @@
         <w:rPr>
           <w:color w:val="000000" w:themeColor="text1"/>
         </w:rPr>
-        <w:t xml:space="preserve"> and Strata R. Chalup, “</w:t>
+        <w:t xml:space="preserve"> and Strata R. </w:t>
+      </w:r>
+      <w:proofErr w:type="spellStart"/>
+      <w:r>
+        <w:rPr>
+          <w:color w:val="000000" w:themeColor="text1"/>
+        </w:rPr>
+        <w:t>Chalup</w:t>
+      </w:r>
+      <w:proofErr w:type="spellEnd"/>
+      <w:r>
+        <w:rPr>
+          <w:color w:val="000000" w:themeColor="text1"/>
+        </w:rPr>
+        <w:t>, “</w:t>
       </w:r>
       <w:r>
         <w:rPr>
@@ -551,6 +897,92 @@
 <file path=word/numbering.xml><?xml version="1.0" encoding="utf-8"?>
 <w:numbering xmlns:wpc="http://schemas.microsoft.com/office/word/2010/wordprocessingCanvas" xmlns:mo="http://schemas.microsoft.com/office/mac/office/2008/main" xmlns:mc="http://schemas.openxmlformats.org/markup-compatibility/2006" xmlns:mv="urn:schemas-microsoft-com:mac:vml" xmlns:o="urn:schemas-microsoft-com:office:office" xmlns:r="http://schemas.openxmlformats.org/officeDocument/2006/relationships" xmlns:m="http://schemas.openxmlformats.org/officeDocument/2006/math" xmlns:v="urn:schemas-microsoft-com:vml" xmlns:wp14="http://schemas.microsoft.com/office/word/2010/wordprocessingDrawing" xmlns:wp="http://schemas.openxmlformats.org/drawingml/2006/wordprocessingDrawing" xmlns:w10="urn:schemas-microsoft-com:office:word" xmlns:w="http://schemas.openxmlformats.org/wordprocessingml/2006/main" xmlns:w14="http://schemas.microsoft.com/office/word/2010/wordml" xmlns:w15="http://schemas.microsoft.com/office/word/2012/wordml" xmlns:wpg="http://schemas.microsoft.com/office/word/2010/wordprocessingGroup" xmlns:wpi="http://schemas.microsoft.com/office/word/2010/wordprocessingInk" xmlns:wne="http://schemas.microsoft.com/office/word/2006/wordml" xmlns:wps="http://schemas.microsoft.com/office/word/2010/wordprocessingShape" mc:Ignorable="w14 w15 wp14">
   <w:abstractNum w:abstractNumId="0">
+    <w:nsid w:val="01C814A5"/>
+    <w:multiLevelType w:val="hybridMultilevel"/>
+    <w:tmpl w:val="79A06F96"/>
+    <w:lvl w:ilvl="0" w:tplc="0C090017">
+      <w:start w:val="1"/>
+      <w:numFmt w:val="lowerLetter"/>
+      <w:lvlText w:val="%1)"/>
+      <w:lvlJc w:val="left"/>
+      <w:pPr>
+        <w:ind w:left="1440" w:hanging="360"/>
+      </w:pPr>
+    </w:lvl>
+    <w:lvl w:ilvl="1" w:tplc="0C090019" w:tentative="1">
+      <w:start w:val="1"/>
+      <w:numFmt w:val="lowerLetter"/>
+      <w:lvlText w:val="%2."/>
+      <w:lvlJc w:val="left"/>
+      <w:pPr>
+        <w:ind w:left="2160" w:hanging="360"/>
+      </w:pPr>
+    </w:lvl>
+    <w:lvl w:ilvl="2" w:tplc="0C09001B" w:tentative="1">
+      <w:start w:val="1"/>
+      <w:numFmt w:val="lowerRoman"/>
+      <w:lvlText w:val="%3."/>
+      <w:lvlJc w:val="right"/>
+      <w:pPr>
+        <w:ind w:left="2880" w:hanging="180"/>
+      </w:pPr>
+    </w:lvl>
+    <w:lvl w:ilvl="3" w:tplc="0C09000F" w:tentative="1">
+      <w:start w:val="1"/>
+      <w:numFmt w:val="decimal"/>
+      <w:lvlText w:val="%4."/>
+      <w:lvlJc w:val="left"/>
+      <w:pPr>
+        <w:ind w:left="3600" w:hanging="360"/>
+      </w:pPr>
+    </w:lvl>
+    <w:lvl w:ilvl="4" w:tplc="0C090019" w:tentative="1">
+      <w:start w:val="1"/>
+      <w:numFmt w:val="lowerLetter"/>
+      <w:lvlText w:val="%5."/>
+      <w:lvlJc w:val="left"/>
+      <w:pPr>
+        <w:ind w:left="4320" w:hanging="360"/>
+      </w:pPr>
+    </w:lvl>
+    <w:lvl w:ilvl="5" w:tplc="0C09001B" w:tentative="1">
+      <w:start w:val="1"/>
+      <w:numFmt w:val="lowerRoman"/>
+      <w:lvlText w:val="%6."/>
+      <w:lvlJc w:val="right"/>
+      <w:pPr>
+        <w:ind w:left="5040" w:hanging="180"/>
+      </w:pPr>
+    </w:lvl>
+    <w:lvl w:ilvl="6" w:tplc="0C09000F" w:tentative="1">
+      <w:start w:val="1"/>
+      <w:numFmt w:val="decimal"/>
+      <w:lvlText w:val="%7."/>
+      <w:lvlJc w:val="left"/>
+      <w:pPr>
+        <w:ind w:left="5760" w:hanging="360"/>
+      </w:pPr>
+    </w:lvl>
+    <w:lvl w:ilvl="7" w:tplc="0C090019" w:tentative="1">
+      <w:start w:val="1"/>
+      <w:numFmt w:val="lowerLetter"/>
+      <w:lvlText w:val="%8."/>
+      <w:lvlJc w:val="left"/>
+      <w:pPr>
+        <w:ind w:left="6480" w:hanging="360"/>
+      </w:pPr>
+    </w:lvl>
+    <w:lvl w:ilvl="8" w:tplc="0C09001B" w:tentative="1">
+      <w:start w:val="1"/>
+      <w:numFmt w:val="lowerRoman"/>
+      <w:lvlText w:val="%9."/>
+      <w:lvlJc w:val="right"/>
+      <w:pPr>
+        <w:ind w:left="7200" w:hanging="180"/>
+      </w:pPr>
+    </w:lvl>
+  </w:abstractNum>
+  <w:abstractNum w:abstractNumId="1">
     <w:nsid w:val="1D0C0217"/>
     <w:multiLevelType w:val="hybridMultilevel"/>
     <w:tmpl w:val="D6507D62"/>
@@ -663,7 +1095,7 @@
       </w:rPr>
     </w:lvl>
   </w:abstractNum>
-  <w:abstractNum w:abstractNumId="1">
+  <w:abstractNum w:abstractNumId="2">
     <w:nsid w:val="20646578"/>
     <w:multiLevelType w:val="hybridMultilevel"/>
     <w:tmpl w:val="06F8A8A6"/>
@@ -752,7 +1184,7 @@
       </w:pPr>
     </w:lvl>
   </w:abstractNum>
-  <w:abstractNum w:abstractNumId="2">
+  <w:abstractNum w:abstractNumId="3">
     <w:nsid w:val="25764FEE"/>
     <w:multiLevelType w:val="hybridMultilevel"/>
     <w:tmpl w:val="1B5A91EA"/>
@@ -841,7 +1273,93 @@
       </w:pPr>
     </w:lvl>
   </w:abstractNum>
-  <w:abstractNum w:abstractNumId="3">
+  <w:abstractNum w:abstractNumId="4">
+    <w:nsid w:val="44F113DD"/>
+    <w:multiLevelType w:val="hybridMultilevel"/>
+    <w:tmpl w:val="5F54B4D2"/>
+    <w:lvl w:ilvl="0" w:tplc="0C090017">
+      <w:start w:val="1"/>
+      <w:numFmt w:val="lowerLetter"/>
+      <w:lvlText w:val="%1)"/>
+      <w:lvlJc w:val="left"/>
+      <w:pPr>
+        <w:ind w:left="1440" w:hanging="360"/>
+      </w:pPr>
+    </w:lvl>
+    <w:lvl w:ilvl="1" w:tplc="0C090019" w:tentative="1">
+      <w:start w:val="1"/>
+      <w:numFmt w:val="lowerLetter"/>
+      <w:lvlText w:val="%2."/>
+      <w:lvlJc w:val="left"/>
+      <w:pPr>
+        <w:ind w:left="2160" w:hanging="360"/>
+      </w:pPr>
+    </w:lvl>
+    <w:lvl w:ilvl="2" w:tplc="0C09001B" w:tentative="1">
+      <w:start w:val="1"/>
+      <w:numFmt w:val="lowerRoman"/>
+      <w:lvlText w:val="%3."/>
+      <w:lvlJc w:val="right"/>
+      <w:pPr>
+        <w:ind w:left="2880" w:hanging="180"/>
+      </w:pPr>
+    </w:lvl>
+    <w:lvl w:ilvl="3" w:tplc="0C09000F" w:tentative="1">
+      <w:start w:val="1"/>
+      <w:numFmt w:val="decimal"/>
+      <w:lvlText w:val="%4."/>
+      <w:lvlJc w:val="left"/>
+      <w:pPr>
+        <w:ind w:left="3600" w:hanging="360"/>
+      </w:pPr>
+    </w:lvl>
+    <w:lvl w:ilvl="4" w:tplc="0C090019" w:tentative="1">
+      <w:start w:val="1"/>
+      <w:numFmt w:val="lowerLetter"/>
+      <w:lvlText w:val="%5."/>
+      <w:lvlJc w:val="left"/>
+      <w:pPr>
+        <w:ind w:left="4320" w:hanging="360"/>
+      </w:pPr>
+    </w:lvl>
+    <w:lvl w:ilvl="5" w:tplc="0C09001B" w:tentative="1">
+      <w:start w:val="1"/>
+      <w:numFmt w:val="lowerRoman"/>
+      <w:lvlText w:val="%6."/>
+      <w:lvlJc w:val="right"/>
+      <w:pPr>
+        <w:ind w:left="5040" w:hanging="180"/>
+      </w:pPr>
+    </w:lvl>
+    <w:lvl w:ilvl="6" w:tplc="0C09000F" w:tentative="1">
+      <w:start w:val="1"/>
+      <w:numFmt w:val="decimal"/>
+      <w:lvlText w:val="%7."/>
+      <w:lvlJc w:val="left"/>
+      <w:pPr>
+        <w:ind w:left="5760" w:hanging="360"/>
+      </w:pPr>
+    </w:lvl>
+    <w:lvl w:ilvl="7" w:tplc="0C090019" w:tentative="1">
+      <w:start w:val="1"/>
+      <w:numFmt w:val="lowerLetter"/>
+      <w:lvlText w:val="%8."/>
+      <w:lvlJc w:val="left"/>
+      <w:pPr>
+        <w:ind w:left="6480" w:hanging="360"/>
+      </w:pPr>
+    </w:lvl>
+    <w:lvl w:ilvl="8" w:tplc="0C09001B" w:tentative="1">
+      <w:start w:val="1"/>
+      <w:numFmt w:val="lowerRoman"/>
+      <w:lvlText w:val="%9."/>
+      <w:lvlJc w:val="right"/>
+      <w:pPr>
+        <w:ind w:left="7200" w:hanging="180"/>
+      </w:pPr>
+    </w:lvl>
+  </w:abstractNum>
+  <w:abstractNum w:abstractNumId="5">
     <w:nsid w:val="49AD3BCA"/>
     <w:multiLevelType w:val="hybridMultilevel"/>
     <w:tmpl w:val="7A1039E4"/>
@@ -930,7 +1448,7 @@
       </w:pPr>
     </w:lvl>
   </w:abstractNum>
-  <w:abstractNum w:abstractNumId="4">
+  <w:abstractNum w:abstractNumId="6">
     <w:nsid w:val="4C616D88"/>
     <w:multiLevelType w:val="hybridMultilevel"/>
     <w:tmpl w:val="AFE2FEF2"/>
@@ -1043,7 +1561,7 @@
       </w:rPr>
     </w:lvl>
   </w:abstractNum>
-  <w:abstractNum w:abstractNumId="5">
+  <w:abstractNum w:abstractNumId="7">
     <w:nsid w:val="4DBB54DD"/>
     <w:multiLevelType w:val="hybridMultilevel"/>
     <w:tmpl w:val="EC88C682"/>
@@ -1156,7 +1674,7 @@
       </w:rPr>
     </w:lvl>
   </w:abstractNum>
-  <w:abstractNum w:abstractNumId="6">
+  <w:abstractNum w:abstractNumId="8">
     <w:nsid w:val="73920862"/>
     <w:multiLevelType w:val="hybridMultilevel"/>
     <w:tmpl w:val="F7CE1CC6"/>
@@ -1245,26 +1763,124 @@
       </w:pPr>
     </w:lvl>
   </w:abstractNum>
+  <w:abstractNum w:abstractNumId="9">
+    <w:nsid w:val="77C350C4"/>
+    <w:multiLevelType w:val="hybridMultilevel"/>
+    <w:tmpl w:val="308CBB72"/>
+    <w:lvl w:ilvl="0" w:tplc="FC701B0E">
+      <w:start w:val="1"/>
+      <w:numFmt w:val="decimal"/>
+      <w:lvlText w:val="%1."/>
+      <w:lvlJc w:val="left"/>
+      <w:pPr>
+        <w:ind w:left="1080" w:hanging="360"/>
+      </w:pPr>
+      <w:rPr>
+        <w:rFonts w:hint="default"/>
+      </w:rPr>
+    </w:lvl>
+    <w:lvl w:ilvl="1" w:tplc="0C090019" w:tentative="1">
+      <w:start w:val="1"/>
+      <w:numFmt w:val="lowerLetter"/>
+      <w:lvlText w:val="%2."/>
+      <w:lvlJc w:val="left"/>
+      <w:pPr>
+        <w:ind w:left="1800" w:hanging="360"/>
+      </w:pPr>
+    </w:lvl>
+    <w:lvl w:ilvl="2" w:tplc="0C09001B" w:tentative="1">
+      <w:start w:val="1"/>
+      <w:numFmt w:val="lowerRoman"/>
+      <w:lvlText w:val="%3."/>
+      <w:lvlJc w:val="right"/>
+      <w:pPr>
+        <w:ind w:left="2520" w:hanging="180"/>
+      </w:pPr>
+    </w:lvl>
+    <w:lvl w:ilvl="3" w:tplc="0C09000F" w:tentative="1">
+      <w:start w:val="1"/>
+      <w:numFmt w:val="decimal"/>
+      <w:lvlText w:val="%4."/>
+      <w:lvlJc w:val="left"/>
+      <w:pPr>
+        <w:ind w:left="3240" w:hanging="360"/>
+      </w:pPr>
+    </w:lvl>
+    <w:lvl w:ilvl="4" w:tplc="0C090019" w:tentative="1">
+      <w:start w:val="1"/>
+      <w:numFmt w:val="lowerLetter"/>
+      <w:lvlText w:val="%5."/>
+      <w:lvlJc w:val="left"/>
+      <w:pPr>
+        <w:ind w:left="3960" w:hanging="360"/>
+      </w:pPr>
+    </w:lvl>
+    <w:lvl w:ilvl="5" w:tplc="0C09001B" w:tentative="1">
+      <w:start w:val="1"/>
+      <w:numFmt w:val="lowerRoman"/>
+      <w:lvlText w:val="%6."/>
+      <w:lvlJc w:val="right"/>
+      <w:pPr>
+        <w:ind w:left="4680" w:hanging="180"/>
+      </w:pPr>
+    </w:lvl>
+    <w:lvl w:ilvl="6" w:tplc="0C09000F" w:tentative="1">
+      <w:start w:val="1"/>
+      <w:numFmt w:val="decimal"/>
+      <w:lvlText w:val="%7."/>
+      <w:lvlJc w:val="left"/>
+      <w:pPr>
+        <w:ind w:left="5400" w:hanging="360"/>
+      </w:pPr>
+    </w:lvl>
+    <w:lvl w:ilvl="7" w:tplc="0C090019" w:tentative="1">
+      <w:start w:val="1"/>
+      <w:numFmt w:val="lowerLetter"/>
+      <w:lvlText w:val="%8."/>
+      <w:lvlJc w:val="left"/>
+      <w:pPr>
+        <w:ind w:left="6120" w:hanging="360"/>
+      </w:pPr>
+    </w:lvl>
+    <w:lvl w:ilvl="8" w:tplc="0C09001B" w:tentative="1">
+      <w:start w:val="1"/>
+      <w:numFmt w:val="lowerRoman"/>
+      <w:lvlText w:val="%9."/>
+      <w:lvlJc w:val="right"/>
+      <w:pPr>
+        <w:ind w:left="6840" w:hanging="180"/>
+      </w:pPr>
+    </w:lvl>
+  </w:abstractNum>
   <w:num w:numId="1">
+    <w:abstractNumId w:val="5"/>
+  </w:num>
+  <w:num w:numId="2">
+    <w:abstractNumId w:val="7"/>
+  </w:num>
+  <w:num w:numId="3">
+    <w:abstractNumId w:val="2"/>
+  </w:num>
+  <w:num w:numId="4">
+    <w:abstractNumId w:val="6"/>
+  </w:num>
+  <w:num w:numId="5">
+    <w:abstractNumId w:val="1"/>
+  </w:num>
+  <w:num w:numId="6">
+    <w:abstractNumId w:val="8"/>
+  </w:num>
+  <w:num w:numId="7">
     <w:abstractNumId w:val="3"/>
   </w:num>
-  <w:num w:numId="2">
-    <w:abstractNumId w:val="5"/>
+  <w:num w:numId="8">
+    <w:abstractNumId w:val="9"/>
   </w:num>
-  <w:num w:numId="3">
-    <w:abstractNumId w:val="1"/>
-  </w:num>
-  <w:num w:numId="4">
-    <w:abstractNumId w:val="4"/>
-  </w:num>
-  <w:num w:numId="5">
+  <w:num w:numId="9">
     <w:abstractNumId w:val="0"/>
   </w:num>
-  <w:num w:numId="6">
-    <w:abstractNumId w:val="6"/>
-  </w:num>
-  <w:num w:numId="7">
-    <w:abstractNumId w:val="2"/>
+  <w:num w:numId="10">
+    <w:abstractNumId w:val="4"/>
   </w:num>
 </w:numbering>
 </file>

</xml_diff>

<commit_message>
Updated SSIT assignement 1
</commit_message>
<xml_diff>
--- a/semester2/SSIT/SSIT_6689_assignment1_u3149399.docx
+++ b/semester2/SSIT/SSIT_6689_assignment1_u3149399.docx
@@ -245,11 +245,9 @@
       <w:r>
         <w:t xml:space="preserve"> </w:t>
       </w:r>
-      <w:proofErr w:type="spellStart"/>
-      <w:r>
-        <w:t>seperate</w:t>
-      </w:r>
-      <w:proofErr w:type="spellEnd"/>
+      <w:r>
+        <w:t>separate</w:t>
+      </w:r>
       <w:r>
         <w:t xml:space="preserve"> automatic system for each hardware type.</w:t>
       </w:r>
@@ -509,15 +507,7 @@
         <w:rPr>
           <w:color w:val="000000" w:themeColor="text1"/>
         </w:rPr>
-        <w:t xml:space="preserve">te consists of </w:t>
-      </w:r>
-      <w:bookmarkStart w:id="0" w:name="_GoBack"/>
-      <w:bookmarkEnd w:id="0"/>
-      <w:r>
-        <w:rPr>
-          <w:color w:val="000000" w:themeColor="text1"/>
-        </w:rPr>
-        <w:t>public key and identity</w:t>
+        <w:t>te consists of public key and identity</w:t>
       </w:r>
       <w:r>
         <w:rPr>
@@ -559,7 +549,21 @@
         <w:rPr>
           <w:color w:val="000000" w:themeColor="text1"/>
         </w:rPr>
-        <w:t>get their public key certificate from a trusted certificate authority</w:t>
+        <w:t>get the</w:t>
+      </w:r>
+      <w:r>
+        <w:rPr>
+          <w:color w:val="000000" w:themeColor="text1"/>
+        </w:rPr>
+        <w:t xml:space="preserve"> university’s</w:t>
+      </w:r>
+      <w:bookmarkStart w:id="0" w:name="_GoBack"/>
+      <w:bookmarkEnd w:id="0"/>
+      <w:r>
+        <w:rPr>
+          <w:color w:val="000000" w:themeColor="text1"/>
+        </w:rPr>
+        <w:t xml:space="preserve"> public key certificate from a trusted certificate authority</w:t>
       </w:r>
     </w:p>
     <w:p>
@@ -797,16 +801,8 @@
         <w:rPr>
           <w:color w:val="000000" w:themeColor="text1"/>
         </w:rPr>
-        <w:t xml:space="preserve">Thomas A. </w:t>
-      </w:r>
-      <w:proofErr w:type="spellStart"/>
-      <w:r>
-        <w:rPr>
-          <w:color w:val="000000" w:themeColor="text1"/>
-        </w:rPr>
-        <w:t>Limoncelli</w:t>
-      </w:r>
-      <w:proofErr w:type="spellEnd"/>
+        <w:t>Thomas A. Limoncelli</w:t>
+      </w:r>
       <w:r>
         <w:rPr>
           <w:color w:val="000000" w:themeColor="text1"/>
@@ -823,21 +819,7 @@
         <w:rPr>
           <w:color w:val="000000" w:themeColor="text1"/>
         </w:rPr>
-        <w:t xml:space="preserve"> and Strata R. </w:t>
-      </w:r>
-      <w:proofErr w:type="spellStart"/>
-      <w:r>
-        <w:rPr>
-          <w:color w:val="000000" w:themeColor="text1"/>
-        </w:rPr>
-        <w:t>Chalup</w:t>
-      </w:r>
-      <w:proofErr w:type="spellEnd"/>
-      <w:r>
-        <w:rPr>
-          <w:color w:val="000000" w:themeColor="text1"/>
-        </w:rPr>
-        <w:t>, “</w:t>
+        <w:t xml:space="preserve"> and Strata R. Chalup, “</w:t>
       </w:r>
       <w:r>
         <w:rPr>

</xml_diff>